<commit_message>
added new things to resume
</commit_message>
<xml_diff>
--- a/Marinovresume.docx
+++ b/Marinovresume.docx
@@ -18,21 +18,8 @@
           <w:sz w:val="36"/>
           <w:szCs w:val="36"/>
         </w:rPr>
-        <w:t xml:space="preserve">Marin P. </w:t>
-      </w:r>
-      <w:proofErr w:type="spellStart"/>
-      <w:r>
-        <w:rPr>
-          <w:rFonts w:ascii="Times New Roman" w:hAnsi="Times New Roman" w:cs="Times New Roman"/>
-          <w:b/>
-          <w:bCs/>
-          <w:color w:val="000000"/>
-          <w:sz w:val="36"/>
-          <w:szCs w:val="36"/>
-        </w:rPr>
-        <w:t>Marinov</w:t>
-      </w:r>
-      <w:proofErr w:type="spellEnd"/>
+        <w:t>Marin P. Marinov</w:t>
+      </w:r>
     </w:p>
     <w:p>
       <w:pPr>
@@ -341,27 +328,25 @@
           <w:sz w:val="22"/>
           <w:szCs w:val="22"/>
         </w:rPr>
-        <w:t xml:space="preserve">Calculus with Analytic Geometry </w:t>
-      </w:r>
-      <w:proofErr w:type="gramStart"/>
-      <w:r>
-        <w:rPr>
-          <w:rFonts w:ascii="Times New Roman" w:hAnsi="Times New Roman" w:cs="Times New Roman"/>
-          <w:color w:val="000000"/>
-          <w:sz w:val="22"/>
-          <w:szCs w:val="22"/>
-        </w:rPr>
-        <w:t>I  &amp;</w:t>
-      </w:r>
-      <w:proofErr w:type="gramEnd"/>
-      <w:r>
-        <w:rPr>
-          <w:rFonts w:ascii="Times New Roman" w:hAnsi="Times New Roman" w:cs="Times New Roman"/>
-          <w:color w:val="000000"/>
-          <w:sz w:val="22"/>
-          <w:szCs w:val="22"/>
-        </w:rPr>
-        <w:t xml:space="preserve"> II                               Software Design and Analysis I  </w:t>
+        <w:t>Cal</w:t>
+      </w:r>
+      <w:r>
+        <w:rPr>
+          <w:rFonts w:ascii="Times New Roman" w:hAnsi="Times New Roman" w:cs="Times New Roman"/>
+          <w:color w:val="000000"/>
+          <w:sz w:val="22"/>
+          <w:szCs w:val="22"/>
+        </w:rPr>
+        <w:t xml:space="preserve">culus with Analytic Geometry I </w:t>
+      </w:r>
+      <w:r>
+        <w:rPr>
+          <w:rFonts w:ascii="Times New Roman" w:hAnsi="Times New Roman" w:cs="Times New Roman"/>
+          <w:color w:val="000000"/>
+          <w:sz w:val="22"/>
+          <w:szCs w:val="22"/>
+        </w:rPr>
+        <w:t>&amp; II                               Software Design and Analysis I  </w:t>
       </w:r>
     </w:p>
     <w:p>
@@ -433,31 +418,7 @@
           <w:sz w:val="22"/>
           <w:szCs w:val="22"/>
         </w:rPr>
-        <w:t xml:space="preserve">; </w:t>
-      </w:r>
-      <w:proofErr w:type="spellStart"/>
-      <w:r>
-        <w:rPr>
-          <w:rFonts w:ascii="Times New Roman" w:hAnsi="Times New Roman" w:cs="Times New Roman"/>
-          <w:b/>
-          <w:bCs/>
-          <w:color w:val="000000"/>
-          <w:sz w:val="22"/>
-          <w:szCs w:val="22"/>
-        </w:rPr>
-        <w:t>Dolciani</w:t>
-      </w:r>
-      <w:proofErr w:type="spellEnd"/>
-      <w:r>
-        <w:rPr>
-          <w:rFonts w:ascii="Times New Roman" w:hAnsi="Times New Roman" w:cs="Times New Roman"/>
-          <w:b/>
-          <w:bCs/>
-          <w:color w:val="000000"/>
-          <w:sz w:val="22"/>
-          <w:szCs w:val="22"/>
-        </w:rPr>
-        <w:t xml:space="preserve"> Math Learning Center, New York, NY Sep 2017-Present</w:t>
+        <w:t>; Dolciani Math Learning Center, New York, NY Sep 2017-Present</w:t>
       </w:r>
     </w:p>
     <w:p>
@@ -587,17 +548,15 @@
         </w:rPr>
         <w:t xml:space="preserve">Went through a </w:t>
       </w:r>
-      <w:proofErr w:type="gramStart"/>
-      <w:r>
-        <w:rPr>
-          <w:rFonts w:ascii="Times New Roman" w:hAnsi="Times New Roman" w:cs="Times New Roman"/>
-          <w:color w:val="000000"/>
-          <w:sz w:val="22"/>
-          <w:szCs w:val="22"/>
-        </w:rPr>
-        <w:t>six week</w:t>
-      </w:r>
-      <w:proofErr w:type="gramEnd"/>
+      <w:r>
+        <w:rPr>
+          <w:rFonts w:ascii="Times New Roman" w:hAnsi="Times New Roman" w:cs="Times New Roman"/>
+          <w:color w:val="000000"/>
+          <w:sz w:val="22"/>
+          <w:szCs w:val="22"/>
+        </w:rPr>
+        <w:t>six-week</w:t>
+      </w:r>
       <w:r>
         <w:rPr>
           <w:rFonts w:ascii="Times New Roman" w:hAnsi="Times New Roman" w:cs="Times New Roman"/>
@@ -631,19 +590,15 @@
         </w:rPr>
         <w:t xml:space="preserve">Learned circuit </w:t>
       </w:r>
-      <w:proofErr w:type="spellStart"/>
-      <w:proofErr w:type="gramStart"/>
-      <w:r>
-        <w:rPr>
-          <w:rFonts w:ascii="Times New Roman" w:hAnsi="Times New Roman" w:cs="Times New Roman"/>
-          <w:color w:val="000000"/>
-          <w:sz w:val="22"/>
-          <w:szCs w:val="22"/>
-        </w:rPr>
-        <w:t>design,used</w:t>
-      </w:r>
-      <w:proofErr w:type="spellEnd"/>
-      <w:proofErr w:type="gramEnd"/>
+      <w:r>
+        <w:rPr>
+          <w:rFonts w:ascii="Times New Roman" w:hAnsi="Times New Roman" w:cs="Times New Roman"/>
+          <w:color w:val="000000"/>
+          <w:sz w:val="22"/>
+          <w:szCs w:val="22"/>
+        </w:rPr>
+        <w:t>design, used</w:t>
+      </w:r>
       <w:r>
         <w:rPr>
           <w:rFonts w:ascii="Times New Roman" w:hAnsi="Times New Roman" w:cs="Times New Roman"/>
@@ -653,25 +608,59 @@
         </w:rPr>
         <w:t xml:space="preserve"> flip </w:t>
       </w:r>
-      <w:proofErr w:type="spellStart"/>
-      <w:r>
-        <w:rPr>
-          <w:rFonts w:ascii="Times New Roman" w:hAnsi="Times New Roman" w:cs="Times New Roman"/>
-          <w:color w:val="000000"/>
-          <w:sz w:val="22"/>
-          <w:szCs w:val="22"/>
-        </w:rPr>
-        <w:t>flops,built</w:t>
-      </w:r>
-      <w:proofErr w:type="spellEnd"/>
-      <w:r>
-        <w:rPr>
-          <w:rFonts w:ascii="Times New Roman" w:hAnsi="Times New Roman" w:cs="Times New Roman"/>
-          <w:color w:val="000000"/>
-          <w:sz w:val="22"/>
-          <w:szCs w:val="22"/>
-        </w:rPr>
-        <w:t xml:space="preserve"> circuits , and became familiar with  Boolean algebra</w:t>
+      <w:r>
+        <w:rPr>
+          <w:rFonts w:ascii="Times New Roman" w:hAnsi="Times New Roman" w:cs="Times New Roman"/>
+          <w:color w:val="000000"/>
+          <w:sz w:val="22"/>
+          <w:szCs w:val="22"/>
+        </w:rPr>
+        <w:t>flops, built</w:t>
+      </w:r>
+      <w:r>
+        <w:rPr>
+          <w:rFonts w:ascii="Times New Roman" w:hAnsi="Times New Roman" w:cs="Times New Roman"/>
+          <w:color w:val="000000"/>
+          <w:sz w:val="22"/>
+          <w:szCs w:val="22"/>
+        </w:rPr>
+        <w:t xml:space="preserve"> </w:t>
+      </w:r>
+      <w:r>
+        <w:rPr>
+          <w:rFonts w:ascii="Times New Roman" w:hAnsi="Times New Roman" w:cs="Times New Roman"/>
+          <w:color w:val="000000"/>
+          <w:sz w:val="22"/>
+          <w:szCs w:val="22"/>
+        </w:rPr>
+        <w:t>circuits,</w:t>
+      </w:r>
+      <w:r>
+        <w:rPr>
+          <w:rFonts w:ascii="Times New Roman" w:hAnsi="Times New Roman" w:cs="Times New Roman"/>
+          <w:color w:val="000000"/>
+          <w:sz w:val="22"/>
+          <w:szCs w:val="22"/>
+        </w:rPr>
+        <w:t xml:space="preserve"> and became familiar </w:t>
+      </w:r>
+      <w:r>
+        <w:rPr>
+          <w:rFonts w:ascii="Times New Roman" w:hAnsi="Times New Roman" w:cs="Times New Roman"/>
+          <w:color w:val="000000"/>
+          <w:sz w:val="22"/>
+          <w:szCs w:val="22"/>
+        </w:rPr>
+        <w:t>with Boolean</w:t>
+      </w:r>
+      <w:r>
+        <w:rPr>
+          <w:rFonts w:ascii="Times New Roman" w:hAnsi="Times New Roman" w:cs="Times New Roman"/>
+          <w:color w:val="000000"/>
+          <w:sz w:val="22"/>
+          <w:szCs w:val="22"/>
+        </w:rPr>
+        <w:t xml:space="preserve"> algebra</w:t>
       </w:r>
     </w:p>
     <w:p>
@@ -726,9 +715,8 @@
           <w:sz w:val="22"/>
           <w:szCs w:val="22"/>
         </w:rPr>
-        <w:t xml:space="preserve">; Church of the </w:t>
-      </w:r>
-      <w:proofErr w:type="gramStart"/>
+        <w:t>; Church of the Mediator</w:t>
+      </w:r>
       <w:r>
         <w:rPr>
           <w:rFonts w:ascii="Times New Roman" w:hAnsi="Times New Roman" w:cs="Times New Roman"/>
@@ -738,9 +726,8 @@
           <w:sz w:val="22"/>
           <w:szCs w:val="22"/>
         </w:rPr>
-        <w:t>Mediator ,</w:t>
-      </w:r>
-      <w:proofErr w:type="gramEnd"/>
+        <w:t xml:space="preserve">, 260 West 231st Street, </w:t>
+      </w:r>
       <w:r>
         <w:rPr>
           <w:rFonts w:ascii="Times New Roman" w:hAnsi="Times New Roman" w:cs="Times New Roman"/>
@@ -750,7 +737,18 @@
           <w:sz w:val="22"/>
           <w:szCs w:val="22"/>
         </w:rPr>
-        <w:t xml:space="preserve"> 260 West 231st Street, Bronx,  10463, August - October 2016</w:t>
+        <w:t>Bronx, 10463</w:t>
+      </w:r>
+      <w:r>
+        <w:rPr>
+          <w:rFonts w:ascii="Times New Roman" w:hAnsi="Times New Roman" w:cs="Times New Roman"/>
+          <w:b/>
+          <w:bCs/>
+          <w:color w:val="000000"/>
+          <w:sz w:val="22"/>
+          <w:szCs w:val="22"/>
+        </w:rPr>
+        <w:t>, August - October 2016</w:t>
       </w:r>
     </w:p>
     <w:p>
@@ -886,7 +884,54 @@
           <w:sz w:val="22"/>
           <w:szCs w:val="22"/>
         </w:rPr>
-        <w:t>Created a statistical calculator that can calculate one variable statistics, find confidence intervals and perform simple hypothesis testing using C++</w:t>
+        <w:t>Created a statistical calculator that can calculate one variable statistics, find confidence intervals</w:t>
+      </w:r>
+      <w:r>
+        <w:rPr>
+          <w:rFonts w:ascii="Times New Roman" w:hAnsi="Times New Roman" w:cs="Times New Roman"/>
+          <w:color w:val="000000"/>
+          <w:sz w:val="22"/>
+          <w:szCs w:val="22"/>
+        </w:rPr>
+        <w:t>, calculate correlation coefficient</w:t>
+      </w:r>
+      <w:r>
+        <w:rPr>
+          <w:rFonts w:ascii="Times New Roman" w:hAnsi="Times New Roman" w:cs="Times New Roman"/>
+          <w:color w:val="000000"/>
+          <w:sz w:val="22"/>
+          <w:szCs w:val="22"/>
+        </w:rPr>
+        <w:t>,</w:t>
+      </w:r>
+      <w:r>
+        <w:rPr>
+          <w:rFonts w:ascii="Times New Roman" w:hAnsi="Times New Roman" w:cs="Times New Roman"/>
+          <w:color w:val="000000"/>
+          <w:sz w:val="22"/>
+          <w:szCs w:val="22"/>
+        </w:rPr>
+        <w:t xml:space="preserve"> perform simple hypothesis testing </w:t>
+      </w:r>
+      <w:r>
+        <w:rPr>
+          <w:rFonts w:ascii="Times New Roman" w:hAnsi="Times New Roman" w:cs="Times New Roman"/>
+          <w:color w:val="000000"/>
+          <w:sz w:val="22"/>
+          <w:szCs w:val="22"/>
+        </w:rPr>
+        <w:t xml:space="preserve">and even contains its own formula sheet </w:t>
+      </w:r>
+      <w:bookmarkStart w:id="0" w:name="_GoBack"/>
+      <w:bookmarkEnd w:id="0"/>
+      <w:r>
+        <w:rPr>
+          <w:rFonts w:ascii="Times New Roman" w:hAnsi="Times New Roman" w:cs="Times New Roman"/>
+          <w:color w:val="000000"/>
+          <w:sz w:val="22"/>
+          <w:szCs w:val="22"/>
+        </w:rPr>
+        <w:t>using C++</w:t>
       </w:r>
     </w:p>
     <w:p>
@@ -926,65 +971,77 @@
         </w:rPr>
         <w:t xml:space="preserve">Proficient in Microsoft </w:t>
       </w:r>
-      <w:proofErr w:type="spellStart"/>
-      <w:r>
-        <w:rPr>
-          <w:rFonts w:ascii="Times New Roman" w:hAnsi="Times New Roman" w:cs="Times New Roman"/>
-          <w:color w:val="000000"/>
-          <w:sz w:val="22"/>
-          <w:szCs w:val="22"/>
-        </w:rPr>
-        <w:t>Powerpoint</w:t>
-      </w:r>
-      <w:proofErr w:type="spellEnd"/>
-      <w:r>
-        <w:rPr>
-          <w:rFonts w:ascii="Times New Roman" w:hAnsi="Times New Roman" w:cs="Times New Roman"/>
-          <w:color w:val="000000"/>
-          <w:sz w:val="22"/>
-          <w:szCs w:val="22"/>
-        </w:rPr>
-        <w:t xml:space="preserve">, Excel, and Word, programmed in Python, </w:t>
-      </w:r>
-      <w:proofErr w:type="gramStart"/>
-      <w:r>
-        <w:rPr>
-          <w:rFonts w:ascii="Times New Roman" w:hAnsi="Times New Roman" w:cs="Times New Roman"/>
-          <w:color w:val="000000"/>
-          <w:sz w:val="22"/>
-          <w:szCs w:val="22"/>
-        </w:rPr>
-        <w:t>C++,C#</w:t>
-      </w:r>
-      <w:proofErr w:type="gramEnd"/>
-      <w:r>
-        <w:rPr>
-          <w:rFonts w:ascii="Times New Roman" w:hAnsi="Times New Roman" w:cs="Times New Roman"/>
-          <w:color w:val="000000"/>
-          <w:sz w:val="22"/>
-          <w:szCs w:val="22"/>
-        </w:rPr>
-        <w:t xml:space="preserve">, proficient at </w:t>
-      </w:r>
-      <w:proofErr w:type="spellStart"/>
-      <w:r>
-        <w:rPr>
-          <w:rFonts w:ascii="Times New Roman" w:hAnsi="Times New Roman" w:cs="Times New Roman"/>
-          <w:color w:val="000000"/>
-          <w:sz w:val="22"/>
-          <w:szCs w:val="22"/>
-        </w:rPr>
-        <w:t>multisim,GitHub</w:t>
-      </w:r>
-      <w:proofErr w:type="spellEnd"/>
-      <w:r>
-        <w:rPr>
-          <w:rFonts w:ascii="Times New Roman" w:hAnsi="Times New Roman" w:cs="Times New Roman"/>
-          <w:color w:val="000000"/>
-          <w:sz w:val="22"/>
-          <w:szCs w:val="22"/>
-        </w:rPr>
-        <w:t xml:space="preserve">; familiar with Photoshop. </w:t>
+      <w:r>
+        <w:rPr>
+          <w:rFonts w:ascii="Times New Roman" w:hAnsi="Times New Roman" w:cs="Times New Roman"/>
+          <w:color w:val="000000"/>
+          <w:sz w:val="22"/>
+          <w:szCs w:val="22"/>
+        </w:rPr>
+        <w:t>PowerPoint</w:t>
+      </w:r>
+      <w:r>
+        <w:rPr>
+          <w:rFonts w:ascii="Times New Roman" w:hAnsi="Times New Roman" w:cs="Times New Roman"/>
+          <w:color w:val="000000"/>
+          <w:sz w:val="22"/>
+          <w:szCs w:val="22"/>
+        </w:rPr>
+        <w:t>, Excel, and Word, programmed in</w:t>
+      </w:r>
+      <w:r>
+        <w:rPr>
+          <w:rFonts w:ascii="Times New Roman" w:hAnsi="Times New Roman" w:cs="Times New Roman"/>
+          <w:color w:val="000000"/>
+          <w:sz w:val="22"/>
+          <w:szCs w:val="22"/>
+        </w:rPr>
+        <w:t xml:space="preserve"> Python, C++,</w:t>
+      </w:r>
+      <w:r>
+        <w:rPr>
+          <w:rFonts w:ascii="Times New Roman" w:hAnsi="Times New Roman" w:cs="Times New Roman"/>
+          <w:color w:val="000000"/>
+          <w:sz w:val="22"/>
+          <w:szCs w:val="22"/>
+        </w:rPr>
+        <w:t xml:space="preserve"> </w:t>
+      </w:r>
+      <w:r>
+        <w:rPr>
+          <w:rFonts w:ascii="Times New Roman" w:hAnsi="Times New Roman" w:cs="Times New Roman"/>
+          <w:color w:val="000000"/>
+          <w:sz w:val="22"/>
+          <w:szCs w:val="22"/>
+        </w:rPr>
+        <w:t>C#, proficient at M</w:t>
+      </w:r>
+      <w:r>
+        <w:rPr>
+          <w:rFonts w:ascii="Times New Roman" w:hAnsi="Times New Roman" w:cs="Times New Roman"/>
+          <w:color w:val="000000"/>
+          <w:sz w:val="22"/>
+          <w:szCs w:val="22"/>
+        </w:rPr>
+        <w:t>ultisim,</w:t>
+      </w:r>
+      <w:r>
+        <w:rPr>
+          <w:rFonts w:ascii="Times New Roman" w:hAnsi="Times New Roman" w:cs="Times New Roman"/>
+          <w:color w:val="000000"/>
+          <w:sz w:val="22"/>
+          <w:szCs w:val="22"/>
+        </w:rPr>
+        <w:t xml:space="preserve"> </w:t>
+      </w:r>
+      <w:r>
+        <w:rPr>
+          <w:rFonts w:ascii="Times New Roman" w:hAnsi="Times New Roman" w:cs="Times New Roman"/>
+          <w:color w:val="000000"/>
+          <w:sz w:val="22"/>
+          <w:szCs w:val="22"/>
+        </w:rPr>
+        <w:t xml:space="preserve">GitHub; familiar with Photoshop. </w:t>
       </w:r>
       <w:r>
         <w:rPr>
@@ -1014,7 +1071,6 @@
           <w:rFonts w:ascii="Times New Roman" w:hAnsi="Times New Roman" w:cs="Times New Roman"/>
         </w:rPr>
       </w:pPr>
-      <w:proofErr w:type="gramStart"/>
       <w:r>
         <w:rPr>
           <w:rFonts w:ascii="Times New Roman" w:hAnsi="Times New Roman" w:cs="Times New Roman"/>
@@ -1026,9 +1082,8 @@
           <w:sz w:val="22"/>
           <w:szCs w:val="22"/>
         </w:rPr>
-        <w:t>References  Available</w:t>
-      </w:r>
-      <w:proofErr w:type="gramEnd"/>
+        <w:t>References Available</w:t>
+      </w:r>
       <w:r>
         <w:rPr>
           <w:rFonts w:ascii="Times New Roman" w:hAnsi="Times New Roman" w:cs="Times New Roman"/>
@@ -1050,10 +1105,7 @@
         </w:rPr>
       </w:pPr>
     </w:p>
-    <w:p>
-      <w:bookmarkStart w:id="0" w:name="_GoBack"/>
-      <w:bookmarkEnd w:id="0"/>
-    </w:p>
+    <w:p/>
     <w:sectPr>
       <w:pgSz w:w="12240" w:h="15840"/>
       <w:pgMar w:top="1440" w:right="1440" w:bottom="1440" w:left="1440" w:header="720" w:footer="720" w:gutter="0"/>

</xml_diff>